<commit_message>
add docs, picture test and others
</commit_message>
<xml_diff>
--- a/docs/Diseno_de_casos_de_prueba.docx
+++ b/docs/Diseno_de_casos_de_prueba.docx
@@ -162,124 +162,71 @@
             <w:hideMark/>
           </w:tcPr>
           <w:p>
-            <w:proofErr w:type="spellStart"/>
-            <w:r>
-              <w:t>String</w:t>
-            </w:r>
-            <w:proofErr w:type="spellEnd"/>
-            <w:r>
-              <w:t xml:space="preserve"> </w:t>
-            </w:r>
-            <w:proofErr w:type="spellStart"/>
-            <w:r>
-              <w:t>title</w:t>
-            </w:r>
-            <w:proofErr w:type="spellEnd"/>
-            <w:r>
-              <w:t xml:space="preserve"> = "Harry Potter"; </w:t>
-            </w:r>
-            <w:proofErr w:type="spellStart"/>
-            <w:r>
-              <w:t>double</w:t>
-            </w:r>
-            <w:proofErr w:type="spellEnd"/>
-            <w:r>
-              <w:t xml:space="preserve"> </w:t>
-            </w:r>
-            <w:proofErr w:type="spellStart"/>
-            <w:r>
-              <w:t>price</w:t>
-            </w:r>
-            <w:proofErr w:type="spellEnd"/>
-            <w:r>
-              <w:t xml:space="preserve"> = </w:t>
+            <w:pPr>
+              <w:rPr>
+                <w:lang w:val="en-CA"/>
+              </w:rPr>
+            </w:pPr>
+            <w:r>
+              <w:rPr>
+                <w:lang w:val="en-CA"/>
+              </w:rPr>
+              <w:t xml:space="preserve">String title = "Harry Potter"; double price = </w:t>
             </w:r>
             <w:proofErr w:type="gramStart"/>
             <w:r>
+              <w:rPr>
+                <w:lang w:val="en-CA"/>
+              </w:rPr>
               <w:t>70000;String</w:t>
             </w:r>
             <w:proofErr w:type="gramEnd"/>
             <w:r>
-              <w:t xml:space="preserve"> </w:t>
-            </w:r>
-            <w:proofErr w:type="spellStart"/>
-            <w:r>
-              <w:t>author</w:t>
-            </w:r>
-            <w:proofErr w:type="spellEnd"/>
-            <w:r>
-              <w:t xml:space="preserve"> = "J. K. Rowling";</w:t>
-            </w:r>
-            <w:proofErr w:type="spellStart"/>
-            <w:r>
-              <w:t>int</w:t>
-            </w:r>
-            <w:proofErr w:type="spellEnd"/>
-            <w:r>
-              <w:t xml:space="preserve"> </w:t>
-            </w:r>
-            <w:proofErr w:type="spellStart"/>
-            <w:r>
-              <w:t>quantity</w:t>
-            </w:r>
-            <w:proofErr w:type="spellEnd"/>
-            <w:r>
-              <w:t xml:space="preserve">= 4; </w:t>
-            </w:r>
-            <w:proofErr w:type="spellStart"/>
-            <w:r>
-              <w:t>String</w:t>
-            </w:r>
-            <w:proofErr w:type="spellEnd"/>
-            <w:r>
-              <w:t xml:space="preserve"> ISBN= "343234"; </w:t>
-            </w:r>
-            <w:proofErr w:type="spellStart"/>
-            <w:r>
-              <w:t>int</w:t>
-            </w:r>
-            <w:proofErr w:type="spellEnd"/>
-            <w:r>
-              <w:t xml:space="preserve"> </w:t>
-            </w:r>
-            <w:proofErr w:type="spellStart"/>
-            <w:r>
-              <w:t>shelve</w:t>
-            </w:r>
-            <w:proofErr w:type="spellEnd"/>
-            <w:r>
-              <w:t xml:space="preserve"> = 3; </w:t>
-            </w:r>
-            <w:proofErr w:type="spellStart"/>
-            <w:r>
-              <w:t>int</w:t>
-            </w:r>
-            <w:proofErr w:type="spellEnd"/>
-            <w:r>
-              <w:t xml:space="preserve"> </w:t>
-            </w:r>
-            <w:proofErr w:type="spellStart"/>
-            <w:r>
+              <w:rPr>
+                <w:lang w:val="en-CA"/>
+              </w:rPr>
+              <w:t xml:space="preserve"> author = "J. K. </w:t>
+            </w:r>
+            <w:proofErr w:type="spellStart"/>
+            <w:r>
+              <w:rPr>
+                <w:lang w:val="en-CA"/>
+              </w:rPr>
+              <w:t>Rowling";int</w:t>
+            </w:r>
+            <w:proofErr w:type="spellEnd"/>
+            <w:r>
+              <w:rPr>
+                <w:lang w:val="en-CA"/>
+              </w:rPr>
+              <w:t xml:space="preserve"> quantity= 4; String ISBN= "343234"; int shelve = 3; int </w:t>
+            </w:r>
+            <w:proofErr w:type="spellStart"/>
+            <w:r>
+              <w:rPr>
+                <w:lang w:val="en-CA"/>
+              </w:rPr>
               <w:t>posInShelve</w:t>
             </w:r>
             <w:proofErr w:type="spellEnd"/>
             <w:r>
-              <w:t xml:space="preserve"> = 2; </w:t>
-            </w:r>
-            <w:proofErr w:type="spellStart"/>
-            <w:r>
-              <w:t>int</w:t>
-            </w:r>
-            <w:proofErr w:type="spellEnd"/>
-            <w:r>
-              <w:t xml:space="preserve"> </w:t>
-            </w:r>
-            <w:proofErr w:type="spellStart"/>
-            <w:r>
+              <w:rPr>
+                <w:lang w:val="en-CA"/>
+              </w:rPr>
+              <w:t xml:space="preserve"> = 2; int </w:t>
+            </w:r>
+            <w:proofErr w:type="spellStart"/>
+            <w:r>
+              <w:rPr>
+                <w:lang w:val="en-CA"/>
+              </w:rPr>
               <w:t>bookCount</w:t>
             </w:r>
             <w:proofErr w:type="spellEnd"/>
             <w:r>
+              <w:rPr>
+                <w:lang w:val="en-CA"/>
+              </w:rPr>
               <w:t>=1;</w:t>
             </w:r>
           </w:p>
@@ -385,36 +332,51 @@
             <w:hideMark/>
           </w:tcPr>
           <w:p>
-            <w:proofErr w:type="spellStart"/>
-            <w:r>
+            <w:pPr>
+              <w:rPr>
+                <w:lang w:val="en-CA"/>
+              </w:rPr>
+            </w:pPr>
+            <w:proofErr w:type="spellStart"/>
+            <w:r>
+              <w:rPr>
+                <w:lang w:val="en-CA"/>
+              </w:rPr>
               <w:t>HashTable</w:t>
             </w:r>
             <w:proofErr w:type="spellEnd"/>
             <w:r>
+              <w:rPr>
+                <w:lang w:val="en-CA"/>
+              </w:rPr>
+              <w:t xml:space="preserve">&lt;String, Book&gt; hash = new </w:t>
+            </w:r>
+            <w:proofErr w:type="spellStart"/>
+            <w:r>
+              <w:rPr>
+                <w:lang w:val="en-CA"/>
+              </w:rPr>
+              <w:t>HashTable</w:t>
+            </w:r>
+            <w:proofErr w:type="spellEnd"/>
+            <w:r>
+              <w:rPr>
+                <w:lang w:val="en-CA"/>
+              </w:rPr>
               <w:t>&lt;</w:t>
             </w:r>
-            <w:proofErr w:type="spellStart"/>
-            <w:r>
-              <w:t>String</w:t>
-            </w:r>
-            <w:proofErr w:type="spellEnd"/>
-            <w:r>
-              <w:t xml:space="preserve">, Book&gt; hash = new </w:t>
-            </w:r>
-            <w:proofErr w:type="spellStart"/>
-            <w:r>
-              <w:t>HashTable</w:t>
-            </w:r>
-            <w:proofErr w:type="spellEnd"/>
-            <w:r>
-              <w:t>&lt;</w:t>
-            </w:r>
             <w:proofErr w:type="gramStart"/>
             <w:r>
+              <w:rPr>
+                <w:lang w:val="en-CA"/>
+              </w:rPr>
               <w:t>&gt;(</w:t>
             </w:r>
             <w:proofErr w:type="gramEnd"/>
             <w:r>
+              <w:rPr>
+                <w:lang w:val="en-CA"/>
+              </w:rPr>
               <w:t>7);</w:t>
             </w:r>
           </w:p>
@@ -458,36 +420,29 @@
             <w:hideMark/>
           </w:tcPr>
           <w:p>
-            <w:proofErr w:type="spellStart"/>
-            <w:r>
-              <w:t>Queue</w:t>
-            </w:r>
-            <w:proofErr w:type="spellEnd"/>
-            <w:r>
-              <w:t xml:space="preserve">&lt;Book&gt; </w:t>
-            </w:r>
-            <w:proofErr w:type="spellStart"/>
-            <w:r>
-              <w:t>queue</w:t>
-            </w:r>
-            <w:proofErr w:type="spellEnd"/>
-            <w:r>
-              <w:t xml:space="preserve"> = new </w:t>
-            </w:r>
-            <w:proofErr w:type="spellStart"/>
-            <w:r>
-              <w:t>Queue</w:t>
-            </w:r>
-            <w:proofErr w:type="spellEnd"/>
-            <w:r>
-              <w:t>&lt;Book</w:t>
+            <w:pPr>
+              <w:rPr>
+                <w:lang w:val="en-CA"/>
+              </w:rPr>
+            </w:pPr>
+            <w:r>
+              <w:rPr>
+                <w:lang w:val="en-CA"/>
+              </w:rPr>
+              <w:t>Queue&lt;Book&gt; queue = new Queue&lt;Book</w:t>
             </w:r>
             <w:proofErr w:type="gramStart"/>
             <w:r>
+              <w:rPr>
+                <w:lang w:val="en-CA"/>
+              </w:rPr>
               <w:t>&gt;(</w:t>
             </w:r>
             <w:proofErr w:type="gramEnd"/>
             <w:r>
+              <w:rPr>
+                <w:lang w:val="en-CA"/>
+              </w:rPr>
               <w:t>);</w:t>
             </w:r>
           </w:p>
@@ -531,36 +486,29 @@
             <w:hideMark/>
           </w:tcPr>
           <w:p>
-            <w:proofErr w:type="spellStart"/>
-            <w:r>
-              <w:t>Stack</w:t>
-            </w:r>
-            <w:proofErr w:type="spellEnd"/>
-            <w:r>
-              <w:t xml:space="preserve">&lt;Book&gt; </w:t>
-            </w:r>
-            <w:proofErr w:type="spellStart"/>
-            <w:r>
-              <w:t>stack</w:t>
-            </w:r>
-            <w:proofErr w:type="spellEnd"/>
-            <w:r>
-              <w:t xml:space="preserve"> = new </w:t>
-            </w:r>
-            <w:proofErr w:type="spellStart"/>
-            <w:r>
-              <w:t>Stack</w:t>
-            </w:r>
-            <w:proofErr w:type="spellEnd"/>
-            <w:r>
-              <w:t>&lt;Book</w:t>
+            <w:pPr>
+              <w:rPr>
+                <w:lang w:val="en-CA"/>
+              </w:rPr>
+            </w:pPr>
+            <w:r>
+              <w:rPr>
+                <w:lang w:val="en-CA"/>
+              </w:rPr>
+              <w:t>Stack&lt;Book&gt; stack = new Stack&lt;Book</w:t>
             </w:r>
             <w:proofErr w:type="gramStart"/>
             <w:r>
+              <w:rPr>
+                <w:lang w:val="en-CA"/>
+              </w:rPr>
               <w:t>&gt;(</w:t>
             </w:r>
             <w:proofErr w:type="gramEnd"/>
             <w:r>
+              <w:rPr>
+                <w:lang w:val="en-CA"/>
+              </w:rPr>
               <w:t>);</w:t>
             </w:r>
           </w:p>
@@ -568,6 +516,11 @@
       </w:tr>
     </w:tbl>
     <w:p>
+      <w:pPr>
+        <w:rPr>
+          <w:lang w:val="en-CA"/>
+        </w:rPr>
+      </w:pPr>
       <w:r>
         <w:fldChar w:fldCharType="end"/>
       </w:r>
@@ -1029,25 +982,37 @@
             <w:hideMark/>
           </w:tcPr>
           <w:p>
-            <w:r>
-              <w:t>book1</w:t>
-            </w:r>
-            <w:r>
-              <w:t>=</w:t>
-            </w:r>
-            <w:r>
-              <w:t>Book("HarryPotter1",40000,"margarita",20,"4243",0,1,0);</w:t>
-            </w:r>
-          </w:p>
-          <w:p>
-            <w:r>
-              <w:t>book2=Book("HarryPotter2",50000,"margarita",14,"5321",0,1,1);</w:t>
-            </w:r>
-            <w:r>
-              <w:t xml:space="preserve"> </w:t>
-            </w:r>
-            <w:r>
-              <w:t>book3=Book("HarryPotter3",60000,"margarita",15,"5433",0,1,2);</w:t>
+            <w:pPr>
+              <w:rPr>
+                <w:lang w:val="en-CA"/>
+              </w:rPr>
+            </w:pPr>
+            <w:r>
+              <w:rPr>
+                <w:lang w:val="en-CA"/>
+              </w:rPr>
+              <w:t>book1=Book("HarryPotter1",40000,"margarita",20,"4243",0,1,0</w:t>
+            </w:r>
+            <w:proofErr w:type="gramStart"/>
+            <w:r>
+              <w:rPr>
+                <w:lang w:val="en-CA"/>
+              </w:rPr>
+              <w:t>);</w:t>
+            </w:r>
+            <w:proofErr w:type="gramEnd"/>
+          </w:p>
+          <w:p>
+            <w:pPr>
+              <w:rPr>
+                <w:lang w:val="en-CA"/>
+              </w:rPr>
+            </w:pPr>
+            <w:r>
+              <w:rPr>
+                <w:lang w:val="en-CA"/>
+              </w:rPr>
+              <w:t>book2=Book("HarryPotter2",50000,"margarita",14,"5321",0,1,1); book3=Book("HarryPotter3",60000,"margarita",15,"5433",0,1,2);</w:t>
             </w:r>
           </w:p>
           <w:p>
@@ -1062,45 +1027,59 @@
             </w:r>
           </w:p>
           <w:p>
-            <w:r>
-              <w:t>book5=Book("HarryPotter5",80000,"margarita",11,"8723",0,1,4</w:t>
+            <w:pPr>
+              <w:rPr>
+                <w:lang w:val="en-CA"/>
+              </w:rPr>
+            </w:pPr>
+            <w:r>
+              <w:rPr>
+                <w:lang w:val="en-CA"/>
+              </w:rPr>
+              <w:t>book5=Book("HarryPotter5",80000,"margarita",11,"8723",0,1,4);book6=Book("HarryPotter6",65000,"margarita",11,"7832",0,1,5);</w:t>
+            </w:r>
+          </w:p>
+          <w:p>
+            <w:pPr>
+              <w:rPr>
+                <w:lang w:val="en-CA"/>
+              </w:rPr>
+            </w:pPr>
+            <w:r>
+              <w:rPr>
+                <w:lang w:val="en-CA"/>
+              </w:rPr>
+              <w:t>book7=Book("HarryPotter7",55000,"margarita",11,"3847",0,1,6</w:t>
             </w:r>
             <w:proofErr w:type="gramStart"/>
             <w:r>
-              <w:t>);book</w:t>
+              <w:rPr>
+                <w:lang w:val="en-CA"/>
+              </w:rPr>
+              <w:t>);</w:t>
             </w:r>
             <w:proofErr w:type="gramEnd"/>
-            <w:r>
-              <w:t>6=</w:t>
-            </w:r>
-            <w:r>
-              <w:t>B</w:t>
-            </w:r>
-            <w:r>
-              <w:t>ook("HarryPotter6",65000,"margarita",11,"7832",0,1,5);</w:t>
-            </w:r>
-          </w:p>
-          <w:p>
-            <w:r>
-              <w:t>book7=</w:t>
-            </w:r>
-            <w:r>
-              <w:t>B</w:t>
-            </w:r>
-            <w:r>
-              <w:t>ook("HarryPotter7",55000,"margarita",11,"3847",0,1,6);</w:t>
-            </w:r>
-          </w:p>
-          <w:p>
-            <w:r>
-              <w:t>book8</w:t>
-            </w:r>
-            <w:r>
-              <w:t>=</w:t>
-            </w:r>
-            <w:r>
-              <w:t>Book("HarryPotter8",44000,"margarita",11,"2903",0,1,7);</w:t>
-            </w:r>
+          </w:p>
+          <w:p>
+            <w:pPr>
+              <w:rPr>
+                <w:lang w:val="en-CA"/>
+              </w:rPr>
+            </w:pPr>
+            <w:r>
+              <w:rPr>
+                <w:lang w:val="en-CA"/>
+              </w:rPr>
+              <w:t>book8=Book("HarryPotter8",44000,"margarita",11,"2903",0,1,7</w:t>
+            </w:r>
+            <w:proofErr w:type="gramStart"/>
+            <w:r>
+              <w:rPr>
+                <w:lang w:val="en-CA"/>
+              </w:rPr>
+              <w:t>);</w:t>
+            </w:r>
+            <w:proofErr w:type="gramEnd"/>
           </w:p>
           <w:p>
             <w:r>
@@ -1285,79 +1264,155 @@
             <w:hideMark/>
           </w:tcPr>
           <w:p>
-            <w:r>
-              <w:t>book1</w:t>
-            </w:r>
-            <w:r>
-              <w:t>=</w:t>
-            </w:r>
-            <w:r>
-              <w:t>Book("HarryPotter1",40000,"margarita",20,"4243",0,1,0);</w:t>
-            </w:r>
-          </w:p>
-          <w:p>
-            <w:r>
+            <w:pPr>
+              <w:rPr>
+                <w:lang w:val="en-CA"/>
+              </w:rPr>
+            </w:pPr>
+            <w:r>
+              <w:rPr>
+                <w:lang w:val="en-CA"/>
+              </w:rPr>
+              <w:t>book1=Book("HarryPotter1",40000,"margarita",20,"4243",0,1,0</w:t>
+            </w:r>
+            <w:proofErr w:type="gramStart"/>
+            <w:r>
+              <w:rPr>
+                <w:lang w:val="en-CA"/>
+              </w:rPr>
+              <w:t>);</w:t>
+            </w:r>
+            <w:proofErr w:type="gramEnd"/>
+          </w:p>
+          <w:p>
+            <w:pPr>
+              <w:rPr>
+                <w:lang w:val="en-CA"/>
+              </w:rPr>
+            </w:pPr>
+            <w:r>
+              <w:rPr>
+                <w:lang w:val="en-CA"/>
+              </w:rPr>
               <w:t>book2=Book("HarryPotter2",50000,"margarita",14,"5321",0,1,1); book3=Book("HarryPotter3",60000,"margarita",15,"5433",0,1,2);</w:t>
             </w:r>
           </w:p>
           <w:p>
-            <w:r>
-              <w:t>book4=</w:t>
-            </w:r>
-            <w:r>
-              <w:t>Boo</w:t>
-            </w:r>
-            <w:r>
-              <w:t>k("HarryPotter4",70000,"margarita",11,"6213",0,1,3);</w:t>
-            </w:r>
-          </w:p>
-          <w:p>
-            <w:r>
-              <w:t>book5=Book("HarryPotter5",80000,"margarita",11,"8723",0,1,4);</w:t>
-            </w:r>
-          </w:p>
-          <w:p>
-            <w:r>
-              <w:t>book6=</w:t>
-            </w:r>
-            <w:r>
-              <w:t>B</w:t>
-            </w:r>
-            <w:r>
-              <w:t>ook("HarryPotter6",65000,"margarita",11,"7832",0,1,5);</w:t>
-            </w:r>
-          </w:p>
-          <w:p>
-            <w:r>
-              <w:t>book7=</w:t>
-            </w:r>
-            <w:r>
-              <w:t>B</w:t>
-            </w:r>
-            <w:r>
-              <w:t>ook("HarryPotter7",55000,"margarita",11,"3847",0,1,6);</w:t>
-            </w:r>
-          </w:p>
-          <w:p>
-            <w:r>
-              <w:t>book8</w:t>
-            </w:r>
-            <w:r>
-              <w:t>=</w:t>
-            </w:r>
-            <w:r>
-              <w:t>Book("HarryPotter8",44000,"margarita",11,"2903",0,1,7);</w:t>
-            </w:r>
-          </w:p>
-          <w:p>
-            <w:r>
-              <w:t>book9</w:t>
-            </w:r>
-            <w:r>
-              <w:t>=</w:t>
-            </w:r>
-            <w:r>
-              <w:t>Book("HarryPotter9",66000,"margarita",11,"8923",0,1,8);</w:t>
+            <w:pPr>
+              <w:rPr>
+                <w:lang w:val="en-CA"/>
+              </w:rPr>
+            </w:pPr>
+            <w:r>
+              <w:rPr>
+                <w:lang w:val="en-CA"/>
+              </w:rPr>
+              <w:t>book4=Book("HarryPotter4",70000,"margarita",11,"6213",0,1,3</w:t>
+            </w:r>
+            <w:proofErr w:type="gramStart"/>
+            <w:r>
+              <w:rPr>
+                <w:lang w:val="en-CA"/>
+              </w:rPr>
+              <w:t>);</w:t>
+            </w:r>
+            <w:proofErr w:type="gramEnd"/>
+          </w:p>
+          <w:p>
+            <w:pPr>
+              <w:rPr>
+                <w:lang w:val="en-CA"/>
+              </w:rPr>
+            </w:pPr>
+            <w:r>
+              <w:rPr>
+                <w:lang w:val="en-CA"/>
+              </w:rPr>
+              <w:t>book5=Book("HarryPotter5",80000,"margarita",11,"8723",0,1,4</w:t>
+            </w:r>
+            <w:proofErr w:type="gramStart"/>
+            <w:r>
+              <w:rPr>
+                <w:lang w:val="en-CA"/>
+              </w:rPr>
+              <w:t>);</w:t>
+            </w:r>
+            <w:proofErr w:type="gramEnd"/>
+          </w:p>
+          <w:p>
+            <w:pPr>
+              <w:rPr>
+                <w:lang w:val="en-CA"/>
+              </w:rPr>
+            </w:pPr>
+            <w:r>
+              <w:rPr>
+                <w:lang w:val="en-CA"/>
+              </w:rPr>
+              <w:t>book6=Book("HarryPotter6",65000,"margarita",11,"7832",0,1,5</w:t>
+            </w:r>
+            <w:proofErr w:type="gramStart"/>
+            <w:r>
+              <w:rPr>
+                <w:lang w:val="en-CA"/>
+              </w:rPr>
+              <w:t>);</w:t>
+            </w:r>
+            <w:proofErr w:type="gramEnd"/>
+          </w:p>
+          <w:p>
+            <w:pPr>
+              <w:rPr>
+                <w:lang w:val="en-CA"/>
+              </w:rPr>
+            </w:pPr>
+            <w:r>
+              <w:rPr>
+                <w:lang w:val="en-CA"/>
+              </w:rPr>
+              <w:t>book7=Book("HarryPotter7",55000,"margarita",11,"3847",0,1,6</w:t>
+            </w:r>
+            <w:proofErr w:type="gramStart"/>
+            <w:r>
+              <w:rPr>
+                <w:lang w:val="en-CA"/>
+              </w:rPr>
+              <w:t>);</w:t>
+            </w:r>
+            <w:proofErr w:type="gramEnd"/>
+          </w:p>
+          <w:p>
+            <w:pPr>
+              <w:rPr>
+                <w:lang w:val="en-CA"/>
+              </w:rPr>
+            </w:pPr>
+            <w:r>
+              <w:rPr>
+                <w:lang w:val="en-CA"/>
+              </w:rPr>
+              <w:t>book8=Book("HarryPotter8",44000,"margarita",11,"2903",0,1,7</w:t>
+            </w:r>
+            <w:proofErr w:type="gramStart"/>
+            <w:r>
+              <w:rPr>
+                <w:lang w:val="en-CA"/>
+              </w:rPr>
+              <w:t>);</w:t>
+            </w:r>
+            <w:proofErr w:type="gramEnd"/>
+          </w:p>
+          <w:p>
+            <w:pPr>
+              <w:rPr>
+                <w:lang w:val="en-CA"/>
+              </w:rPr>
+            </w:pPr>
+            <w:r>
+              <w:rPr>
+                <w:lang w:val="en-CA"/>
+              </w:rPr>
+              <w:t>book9=Book("HarryPotter9",66000,"margarita",11,"8923",0,1,8);</w:t>
             </w:r>
           </w:p>
         </w:tc>
@@ -1371,10 +1426,7 @@
               <w:t>El método constructor obtiene correctamente los valores y los convierte en atributos del nuevo objeto</w:t>
             </w:r>
             <w:r>
-              <w:t xml:space="preserve"> </w:t>
-            </w:r>
-            <w:r>
-              <w:t xml:space="preserve">y retorna los valores por medio de su método </w:t>
+              <w:t xml:space="preserve"> y retorna los valores por medio de su método </w:t>
             </w:r>
             <w:proofErr w:type="spellStart"/>
             <w:proofErr w:type="gramStart"/>
@@ -1539,18 +1591,28 @@
             <w:hideMark/>
           </w:tcPr>
           <w:p>
-            <w:r>
-              <w:t>book1</w:t>
-            </w:r>
-            <w:r>
-              <w:t>=</w:t>
-            </w:r>
-            <w:r>
-              <w:t>Book("HarryPotter1",40000,"margarita",20,"4243",0,1,0);</w:t>
-            </w:r>
-          </w:p>
-          <w:p>
-            <w:r>
+            <w:pPr>
+              <w:rPr>
+                <w:lang w:val="en-CA"/>
+              </w:rPr>
+            </w:pPr>
+            <w:r>
+              <w:rPr>
+                <w:lang w:val="en-CA"/>
+              </w:rPr>
+              <w:t>book1=Book("HarryPotter1",40000,"margarita",20,"4243",0,1,0);</w:t>
+            </w:r>
+          </w:p>
+          <w:p>
+            <w:pPr>
+              <w:rPr>
+                <w:lang w:val="en-CA"/>
+              </w:rPr>
+            </w:pPr>
+            <w:r>
+              <w:rPr>
+                <w:lang w:val="en-CA"/>
+              </w:rPr>
               <w:t>book2=Book("HarryPotter2",50000,"margarita",14,"5321",0,1,1); book3=Book("HarryPotter3",60000,"margarita",15,"5433",0,1,2);</w:t>
             </w:r>
           </w:p>
@@ -1566,45 +1628,73 @@
             </w:r>
           </w:p>
           <w:p>
-            <w:r>
+            <w:pPr>
+              <w:rPr>
+                <w:lang w:val="en-CA"/>
+              </w:rPr>
+            </w:pPr>
+            <w:r>
+              <w:rPr>
+                <w:lang w:val="en-CA"/>
+              </w:rPr>
               <w:t>book5=Book("HarryPotter5",80000,"margarita",11,"8723",0,1,4</w:t>
             </w:r>
             <w:proofErr w:type="gramStart"/>
             <w:r>
+              <w:rPr>
+                <w:lang w:val="en-CA"/>
+              </w:rPr>
               <w:t>);book</w:t>
             </w:r>
             <w:proofErr w:type="gramEnd"/>
             <w:r>
-              <w:t>6=</w:t>
-            </w:r>
-            <w:r>
-              <w:t>B</w:t>
-            </w:r>
-            <w:r>
-              <w:t>ook("HarryPotter6",65000,"margarita",11,"7832",0,1,5);</w:t>
-            </w:r>
-          </w:p>
-          <w:p>
-            <w:r>
-              <w:t>book7=</w:t>
-            </w:r>
-            <w:r>
-              <w:t>B</w:t>
-            </w:r>
-            <w:r>
-              <w:t>ook("HarryPotter7",55000,"margarita",11,"3847",0,1,6);</w:t>
-            </w:r>
-          </w:p>
-          <w:p>
-            <w:r>
-              <w:t>book8</w:t>
-            </w:r>
-            <w:r>
-              <w:t>=</w:t>
-            </w:r>
-            <w:r>
-              <w:t>Book("HarryPotter8",44000,"margarita",11,"2903",0,1,7);</w:t>
-            </w:r>
+              <w:rPr>
+                <w:lang w:val="en-CA"/>
+              </w:rPr>
+              <w:t>6=Book("HarryPotter6",65000,"margarita",11,"7832",0,1,5);</w:t>
+            </w:r>
+          </w:p>
+          <w:p>
+            <w:pPr>
+              <w:rPr>
+                <w:lang w:val="en-CA"/>
+              </w:rPr>
+            </w:pPr>
+            <w:r>
+              <w:rPr>
+                <w:lang w:val="en-CA"/>
+              </w:rPr>
+              <w:t>book7=Book("HarryPotter7",55000,"margarita",11,"3847",0,1,6</w:t>
+            </w:r>
+            <w:proofErr w:type="gramStart"/>
+            <w:r>
+              <w:rPr>
+                <w:lang w:val="en-CA"/>
+              </w:rPr>
+              <w:t>);</w:t>
+            </w:r>
+            <w:proofErr w:type="gramEnd"/>
+          </w:p>
+          <w:p>
+            <w:pPr>
+              <w:rPr>
+                <w:lang w:val="en-CA"/>
+              </w:rPr>
+            </w:pPr>
+            <w:r>
+              <w:rPr>
+                <w:lang w:val="en-CA"/>
+              </w:rPr>
+              <w:t>book8=Book("HarryPotter8",44000,"margarita",11,"2903",0,1,7</w:t>
+            </w:r>
+            <w:proofErr w:type="gramStart"/>
+            <w:r>
+              <w:rPr>
+                <w:lang w:val="en-CA"/>
+              </w:rPr>
+              <w:t>);</w:t>
+            </w:r>
+            <w:proofErr w:type="gramEnd"/>
           </w:p>
           <w:p>
             <w:r>
@@ -1680,29 +1770,48 @@
             <w:hideMark/>
           </w:tcPr>
           <w:p>
-            <w:r>
-              <w:t xml:space="preserve">Book1   </w:t>
-            </w:r>
-            <w:r>
-              <w:t>Book6</w:t>
-            </w:r>
-          </w:p>
-          <w:p>
-            <w:r>
-              <w:t xml:space="preserve">Book2   </w:t>
-            </w:r>
-            <w:r>
-              <w:t>Book7</w:t>
-            </w:r>
-          </w:p>
-          <w:p>
-            <w:r>
-              <w:t>Book3</w:t>
-            </w:r>
-            <w:r>
-              <w:t xml:space="preserve">   </w:t>
-            </w:r>
-            <w:r>
+            <w:pPr>
+              <w:rPr>
+                <w:lang w:val="en-CA"/>
+              </w:rPr>
+            </w:pPr>
+            <w:r>
+              <w:rPr>
+                <w:lang w:val="en-CA"/>
+              </w:rPr>
+              <w:t>Book1   Book6</w:t>
+            </w:r>
+          </w:p>
+          <w:p>
+            <w:pPr>
+              <w:rPr>
+                <w:lang w:val="en-CA"/>
+              </w:rPr>
+            </w:pPr>
+            <w:r>
+              <w:rPr>
+                <w:lang w:val="en-CA"/>
+              </w:rPr>
+              <w:t>Book2   Book7</w:t>
+            </w:r>
+          </w:p>
+          <w:p>
+            <w:pPr>
+              <w:rPr>
+                <w:lang w:val="en-CA"/>
+              </w:rPr>
+            </w:pPr>
+            <w:r>
+              <w:rPr>
+                <w:lang w:val="en-CA"/>
+              </w:rPr>
+              <w:t xml:space="preserve">Book3   </w:t>
+            </w:r>
+            <w:r>
+              <w:rPr>
+                <w:u w:val="single"/>
+                <w:lang w:val="en-CA"/>
+              </w:rPr>
               <w:t>Book8</w:t>
             </w:r>
           </w:p>
@@ -1745,9 +1854,12 @@
         <w:ind w:left="-426"/>
       </w:pPr>
     </w:p>
+    <w:p/>
     <w:p>
       <w:pPr>
-        <w:ind w:left="-426"/>
+        <w:rPr>
+          <w:u w:val="single"/>
+        </w:rPr>
       </w:pPr>
     </w:p>
     <w:p>
@@ -1785,7 +1897,6 @@
           </w:tcPr>
           <w:p>
             <w:r>
-              <w:lastRenderedPageBreak/>
               <w:t>Clase</w:t>
             </w:r>
           </w:p>
@@ -1902,79 +2013,163 @@
             <w:hideMark/>
           </w:tcPr>
           <w:p>
-            <w:r>
-              <w:t>book1</w:t>
-            </w:r>
-            <w:r>
-              <w:t>=</w:t>
-            </w:r>
-            <w:r>
-              <w:t>Book("HarryPotter1",40000,"margarita",20,"4243",0,1,0);</w:t>
-            </w:r>
-          </w:p>
-          <w:p>
-            <w:r>
-              <w:t>book2=Book("HarryPotter2",50000,"margarita",14,"5321",0,1,1); book3=Book("HarryPotter3",60000,"margarita",15,"5433",0,1,2);</w:t>
-            </w:r>
-          </w:p>
-          <w:p>
-            <w:r>
-              <w:t>book4=</w:t>
-            </w:r>
-            <w:r>
-              <w:t>Boo</w:t>
-            </w:r>
-            <w:r>
-              <w:t>k("HarryPotter4",70000,"margarita",11,"6213",0,1,3);</w:t>
-            </w:r>
-          </w:p>
-          <w:p>
-            <w:r>
-              <w:t>book5=Book("HarryPotter5",80000,"margarita",11,"8723",0,1,4);</w:t>
-            </w:r>
-          </w:p>
-          <w:p>
-            <w:r>
-              <w:t>book6=</w:t>
-            </w:r>
-            <w:r>
-              <w:t>B</w:t>
-            </w:r>
-            <w:r>
-              <w:t>ook("HarryPotter6",65000,"margarita",11,"7832",0,1,5);</w:t>
-            </w:r>
-          </w:p>
-          <w:p>
-            <w:r>
-              <w:t>book7=</w:t>
-            </w:r>
-            <w:r>
-              <w:t>B</w:t>
-            </w:r>
-            <w:r>
-              <w:t>ook("HarryPotter7",55000,"margarita",11,"3847",0,1,6);</w:t>
-            </w:r>
-          </w:p>
-          <w:p>
-            <w:r>
-              <w:t>book8</w:t>
-            </w:r>
-            <w:r>
-              <w:t>=</w:t>
-            </w:r>
-            <w:r>
-              <w:t>Book("HarryPotter8",44000,"margarita",11,"2903",0,1,7);</w:t>
-            </w:r>
-          </w:p>
-          <w:p>
-            <w:r>
-              <w:t>book9</w:t>
-            </w:r>
-            <w:r>
-              <w:t>=</w:t>
-            </w:r>
-            <w:r>
-              <w:t>Book("HarryPotter9",66000,"margarita",11,"8923",0,1,8);</w:t>
+            <w:pPr>
+              <w:rPr>
+                <w:lang w:val="en-CA"/>
+              </w:rPr>
+            </w:pPr>
+            <w:r>
+              <w:rPr>
+                <w:lang w:val="en-CA"/>
+              </w:rPr>
+              <w:t>book1=Book("HarryPotter1",40000,"margarita",20,"4243",0,1,0</w:t>
+            </w:r>
+            <w:proofErr w:type="gramStart"/>
+            <w:r>
+              <w:rPr>
+                <w:lang w:val="en-CA"/>
+              </w:rPr>
+              <w:t>);</w:t>
+            </w:r>
+            <w:proofErr w:type="gramEnd"/>
+          </w:p>
+          <w:p>
+            <w:pPr>
+              <w:rPr>
+                <w:lang w:val="en-CA"/>
+              </w:rPr>
+            </w:pPr>
+            <w:r>
+              <w:rPr>
+                <w:lang w:val="en-CA"/>
+              </w:rPr>
+              <w:t>book2=Book("HarryPotter2",50000,"margarita",14,"5321",0,1,1); book3=Book("HarryPotter3",60000,"margarita",15,"5433",0,1,2</w:t>
+            </w:r>
+            <w:proofErr w:type="gramStart"/>
+            <w:r>
+              <w:rPr>
+                <w:lang w:val="en-CA"/>
+              </w:rPr>
+              <w:t>);</w:t>
+            </w:r>
+            <w:proofErr w:type="gramEnd"/>
+          </w:p>
+          <w:p>
+            <w:pPr>
+              <w:rPr>
+                <w:lang w:val="en-CA"/>
+              </w:rPr>
+            </w:pPr>
+            <w:r>
+              <w:rPr>
+                <w:lang w:val="en-CA"/>
+              </w:rPr>
+              <w:t>book4=Book("HarryPotter4",70000,"margarita",11,"6213",0,1,3</w:t>
+            </w:r>
+            <w:proofErr w:type="gramStart"/>
+            <w:r>
+              <w:rPr>
+                <w:lang w:val="en-CA"/>
+              </w:rPr>
+              <w:t>);</w:t>
+            </w:r>
+            <w:proofErr w:type="gramEnd"/>
+          </w:p>
+          <w:p>
+            <w:pPr>
+              <w:rPr>
+                <w:lang w:val="en-CA"/>
+              </w:rPr>
+            </w:pPr>
+            <w:r>
+              <w:rPr>
+                <w:lang w:val="en-CA"/>
+              </w:rPr>
+              <w:t>book5=Book("HarryPotter5",80000,"margarita",11,"8723",0,1,4</w:t>
+            </w:r>
+            <w:proofErr w:type="gramStart"/>
+            <w:r>
+              <w:rPr>
+                <w:lang w:val="en-CA"/>
+              </w:rPr>
+              <w:t>);</w:t>
+            </w:r>
+            <w:proofErr w:type="gramEnd"/>
+          </w:p>
+          <w:p>
+            <w:pPr>
+              <w:rPr>
+                <w:lang w:val="en-CA"/>
+              </w:rPr>
+            </w:pPr>
+            <w:r>
+              <w:rPr>
+                <w:lang w:val="en-CA"/>
+              </w:rPr>
+              <w:t>book6=Book("HarryPotter6",65000,"margarita",11,"7832",0,1,5</w:t>
+            </w:r>
+            <w:proofErr w:type="gramStart"/>
+            <w:r>
+              <w:rPr>
+                <w:lang w:val="en-CA"/>
+              </w:rPr>
+              <w:t>);</w:t>
+            </w:r>
+            <w:proofErr w:type="gramEnd"/>
+          </w:p>
+          <w:p>
+            <w:pPr>
+              <w:rPr>
+                <w:lang w:val="en-CA"/>
+              </w:rPr>
+            </w:pPr>
+            <w:r>
+              <w:rPr>
+                <w:lang w:val="en-CA"/>
+              </w:rPr>
+              <w:t>book7=Book("HarryPotter7",55000,"margarita",11,"3847",0,1,6</w:t>
+            </w:r>
+            <w:proofErr w:type="gramStart"/>
+            <w:r>
+              <w:rPr>
+                <w:lang w:val="en-CA"/>
+              </w:rPr>
+              <w:t>);</w:t>
+            </w:r>
+            <w:proofErr w:type="gramEnd"/>
+          </w:p>
+          <w:p>
+            <w:pPr>
+              <w:rPr>
+                <w:lang w:val="en-CA"/>
+              </w:rPr>
+            </w:pPr>
+            <w:r>
+              <w:rPr>
+                <w:lang w:val="en-CA"/>
+              </w:rPr>
+              <w:t>book8=Book("HarryPotter8",44000,"margarita",11,"2903",0,1,7</w:t>
+            </w:r>
+            <w:proofErr w:type="gramStart"/>
+            <w:r>
+              <w:rPr>
+                <w:lang w:val="en-CA"/>
+              </w:rPr>
+              <w:t>);</w:t>
+            </w:r>
+            <w:proofErr w:type="gramEnd"/>
+          </w:p>
+          <w:p>
+            <w:pPr>
+              <w:rPr>
+                <w:lang w:val="en-CA"/>
+              </w:rPr>
+            </w:pPr>
+            <w:r>
+              <w:rPr>
+                <w:lang w:val="en-CA"/>
+              </w:rPr>
+              <w:t>book9=Book("HarryPotter9",66000,"margarita",11,"8923",0,1,8);</w:t>
             </w:r>
           </w:p>
         </w:tc>
@@ -2051,67 +2246,52 @@
             <w:hideMark/>
           </w:tcPr>
           <w:p>
-            <w:r>
-              <w:t>Book</w:t>
-            </w:r>
-            <w:r>
-              <w:t>9</w:t>
-            </w:r>
-            <w:r>
-              <w:t xml:space="preserve">   Book</w:t>
-            </w:r>
-            <w:r>
-              <w:t>4</w:t>
-            </w:r>
-          </w:p>
-          <w:p>
-            <w:r>
-              <w:t>Book</w:t>
-            </w:r>
-            <w:r>
-              <w:t>8</w:t>
-            </w:r>
-            <w:r>
-              <w:t xml:space="preserve">   Book</w:t>
-            </w:r>
-            <w:r>
-              <w:t>3</w:t>
-            </w:r>
-          </w:p>
-          <w:p>
-            <w:r>
-              <w:t>Book</w:t>
-            </w:r>
-            <w:r>
-              <w:t>7</w:t>
-            </w:r>
-            <w:r>
-              <w:t xml:space="preserve">   Book</w:t>
-            </w:r>
-            <w:r>
-              <w:t>2</w:t>
-            </w:r>
-          </w:p>
-          <w:p>
-            <w:r>
-              <w:t>Book</w:t>
-            </w:r>
-            <w:r>
-              <w:t>6</w:t>
-            </w:r>
-            <w:r>
-              <w:t xml:space="preserve">   Book</w:t>
-            </w:r>
-            <w:r>
-              <w:t>1</w:t>
-            </w:r>
-          </w:p>
-          <w:p>
-            <w:r>
-              <w:t>Book</w:t>
-            </w:r>
-            <w:r>
-              <w:t>5</w:t>
+            <w:pPr>
+              <w:rPr>
+                <w:lang w:val="en-CA"/>
+              </w:rPr>
+            </w:pPr>
+            <w:r>
+              <w:rPr>
+                <w:lang w:val="en-CA"/>
+              </w:rPr>
+              <w:t>Book9   Book4</w:t>
+            </w:r>
+          </w:p>
+          <w:p>
+            <w:pPr>
+              <w:rPr>
+                <w:lang w:val="en-CA"/>
+              </w:rPr>
+            </w:pPr>
+            <w:r>
+              <w:rPr>
+                <w:lang w:val="en-CA"/>
+              </w:rPr>
+              <w:t>Book8   Book3</w:t>
+            </w:r>
+          </w:p>
+          <w:p>
+            <w:pPr>
+              <w:rPr>
+                <w:lang w:val="en-CA"/>
+              </w:rPr>
+            </w:pPr>
+            <w:r>
+              <w:rPr>
+                <w:lang w:val="en-CA"/>
+              </w:rPr>
+              <w:t>Book7   Book2</w:t>
+            </w:r>
+          </w:p>
+          <w:p>
+            <w:r>
+              <w:t>Book6   Book1</w:t>
+            </w:r>
+          </w:p>
+          <w:p>
+            <w:r>
+              <w:t>Book5</w:t>
             </w:r>
           </w:p>
         </w:tc>
@@ -2132,6 +2312,196 @@
       <w:pPr>
         <w:ind w:left="-426"/>
       </w:pPr>
+    </w:p>
+    <w:p>
+      <w:pPr>
+        <w:ind w:left="-426"/>
+      </w:pPr>
+      <w:r>
+        <w:rPr>
+          <w:noProof/>
+          <w:u w:val="single"/>
+        </w:rPr>
+        <w:drawing>
+          <wp:inline distT="0" distB="0" distL="0" distR="0" wp14:anchorId="49EC0BAF" wp14:editId="3B75DA2F">
+            <wp:extent cx="5832475" cy="8258810"/>
+            <wp:effectExtent l="0" t="0" r="0" b="8890"/>
+            <wp:docPr id="1" name="Imagen 1" descr="Imagen que contiene Diagrama&#10;&#10;Descripción generada automáticamente"/>
+            <wp:cNvGraphicFramePr>
+              <a:graphicFrameLocks xmlns:a="http://schemas.openxmlformats.org/drawingml/2006/main" noChangeAspect="1"/>
+            </wp:cNvGraphicFramePr>
+            <a:graphic xmlns:a="http://schemas.openxmlformats.org/drawingml/2006/main">
+              <a:graphicData uri="http://schemas.openxmlformats.org/drawingml/2006/picture">
+                <pic:pic xmlns:pic="http://schemas.openxmlformats.org/drawingml/2006/picture">
+                  <pic:nvPicPr>
+                    <pic:cNvPr id="1" name="Imagen 1" descr="Imagen que contiene Diagrama&#10;&#10;Descripción generada automáticamente"/>
+                    <pic:cNvPicPr/>
+                  </pic:nvPicPr>
+                  <pic:blipFill>
+                    <a:blip r:embed="rId4">
+                      <a:extLst>
+                        <a:ext uri="{28A0092B-C50C-407E-A947-70E740481C1C}">
+                          <a14:useLocalDpi xmlns:a14="http://schemas.microsoft.com/office/drawing/2010/main" val="0"/>
+                        </a:ext>
+                      </a:extLst>
+                    </a:blip>
+                    <a:stretch>
+                      <a:fillRect/>
+                    </a:stretch>
+                  </pic:blipFill>
+                  <pic:spPr>
+                    <a:xfrm>
+                      <a:off x="0" y="0"/>
+                      <a:ext cx="5832475" cy="8258810"/>
+                    </a:xfrm>
+                    <a:prstGeom prst="rect">
+                      <a:avLst/>
+                    </a:prstGeom>
+                  </pic:spPr>
+                </pic:pic>
+              </a:graphicData>
+            </a:graphic>
+          </wp:inline>
+        </w:drawing>
+      </w:r>
+      <w:r>
+        <w:rPr>
+          <w:noProof/>
+        </w:rPr>
+        <w:drawing>
+          <wp:inline distT="0" distB="0" distL="0" distR="0" wp14:anchorId="682A73DA" wp14:editId="3BF2A9BC">
+            <wp:extent cx="5832475" cy="8258810"/>
+            <wp:effectExtent l="0" t="0" r="0" b="8890"/>
+            <wp:docPr id="2" name="Imagen 2" descr="Diagrama&#10;&#10;Descripción generada automáticamente"/>
+            <wp:cNvGraphicFramePr>
+              <a:graphicFrameLocks xmlns:a="http://schemas.openxmlformats.org/drawingml/2006/main" noChangeAspect="1"/>
+            </wp:cNvGraphicFramePr>
+            <a:graphic xmlns:a="http://schemas.openxmlformats.org/drawingml/2006/main">
+              <a:graphicData uri="http://schemas.openxmlformats.org/drawingml/2006/picture">
+                <pic:pic xmlns:pic="http://schemas.openxmlformats.org/drawingml/2006/picture">
+                  <pic:nvPicPr>
+                    <pic:cNvPr id="2" name="Imagen 2" descr="Diagrama&#10;&#10;Descripción generada automáticamente"/>
+                    <pic:cNvPicPr/>
+                  </pic:nvPicPr>
+                  <pic:blipFill>
+                    <a:blip r:embed="rId5">
+                      <a:extLst>
+                        <a:ext uri="{28A0092B-C50C-407E-A947-70E740481C1C}">
+                          <a14:useLocalDpi xmlns:a14="http://schemas.microsoft.com/office/drawing/2010/main" val="0"/>
+                        </a:ext>
+                      </a:extLst>
+                    </a:blip>
+                    <a:stretch>
+                      <a:fillRect/>
+                    </a:stretch>
+                  </pic:blipFill>
+                  <pic:spPr>
+                    <a:xfrm>
+                      <a:off x="0" y="0"/>
+                      <a:ext cx="5832475" cy="8258810"/>
+                    </a:xfrm>
+                    <a:prstGeom prst="rect">
+                      <a:avLst/>
+                    </a:prstGeom>
+                  </pic:spPr>
+                </pic:pic>
+              </a:graphicData>
+            </a:graphic>
+          </wp:inline>
+        </w:drawing>
+      </w:r>
+      <w:r>
+        <w:rPr>
+          <w:noProof/>
+        </w:rPr>
+        <w:drawing>
+          <wp:inline distT="0" distB="0" distL="0" distR="0" wp14:anchorId="16746616" wp14:editId="5C548FFA">
+            <wp:extent cx="5832475" cy="8258810"/>
+            <wp:effectExtent l="0" t="0" r="0" b="8890"/>
+            <wp:docPr id="3" name="Imagen 3" descr="Imagen que contiene Diagrama&#10;&#10;Descripción generada automáticamente"/>
+            <wp:cNvGraphicFramePr>
+              <a:graphicFrameLocks xmlns:a="http://schemas.openxmlformats.org/drawingml/2006/main" noChangeAspect="1"/>
+            </wp:cNvGraphicFramePr>
+            <a:graphic xmlns:a="http://schemas.openxmlformats.org/drawingml/2006/main">
+              <a:graphicData uri="http://schemas.openxmlformats.org/drawingml/2006/picture">
+                <pic:pic xmlns:pic="http://schemas.openxmlformats.org/drawingml/2006/picture">
+                  <pic:nvPicPr>
+                    <pic:cNvPr id="3" name="Imagen 3" descr="Imagen que contiene Diagrama&#10;&#10;Descripción generada automáticamente"/>
+                    <pic:cNvPicPr/>
+                  </pic:nvPicPr>
+                  <pic:blipFill>
+                    <a:blip r:embed="rId6">
+                      <a:extLst>
+                        <a:ext uri="{28A0092B-C50C-407E-A947-70E740481C1C}">
+                          <a14:useLocalDpi xmlns:a14="http://schemas.microsoft.com/office/drawing/2010/main" val="0"/>
+                        </a:ext>
+                      </a:extLst>
+                    </a:blip>
+                    <a:stretch>
+                      <a:fillRect/>
+                    </a:stretch>
+                  </pic:blipFill>
+                  <pic:spPr>
+                    <a:xfrm>
+                      <a:off x="0" y="0"/>
+                      <a:ext cx="5832475" cy="8258810"/>
+                    </a:xfrm>
+                    <a:prstGeom prst="rect">
+                      <a:avLst/>
+                    </a:prstGeom>
+                  </pic:spPr>
+                </pic:pic>
+              </a:graphicData>
+            </a:graphic>
+          </wp:inline>
+        </w:drawing>
+      </w:r>
+      <w:r>
+        <w:rPr>
+          <w:noProof/>
+        </w:rPr>
+        <w:drawing>
+          <wp:inline distT="0" distB="0" distL="0" distR="0" wp14:anchorId="7A4120C1" wp14:editId="3B913259">
+            <wp:extent cx="5832475" cy="8258810"/>
+            <wp:effectExtent l="0" t="0" r="0" b="8890"/>
+            <wp:docPr id="4" name="Imagen 4" descr="Diagrama&#10;&#10;Descripción generada automáticamente"/>
+            <wp:cNvGraphicFramePr>
+              <a:graphicFrameLocks xmlns:a="http://schemas.openxmlformats.org/drawingml/2006/main" noChangeAspect="1"/>
+            </wp:cNvGraphicFramePr>
+            <a:graphic xmlns:a="http://schemas.openxmlformats.org/drawingml/2006/main">
+              <a:graphicData uri="http://schemas.openxmlformats.org/drawingml/2006/picture">
+                <pic:pic xmlns:pic="http://schemas.openxmlformats.org/drawingml/2006/picture">
+                  <pic:nvPicPr>
+                    <pic:cNvPr id="4" name="Imagen 4" descr="Diagrama&#10;&#10;Descripción generada automáticamente"/>
+                    <pic:cNvPicPr/>
+                  </pic:nvPicPr>
+                  <pic:blipFill>
+                    <a:blip r:embed="rId7">
+                      <a:extLst>
+                        <a:ext uri="{28A0092B-C50C-407E-A947-70E740481C1C}">
+                          <a14:useLocalDpi xmlns:a14="http://schemas.microsoft.com/office/drawing/2010/main" val="0"/>
+                        </a:ext>
+                      </a:extLst>
+                    </a:blip>
+                    <a:stretch>
+                      <a:fillRect/>
+                    </a:stretch>
+                  </pic:blipFill>
+                  <pic:spPr>
+                    <a:xfrm>
+                      <a:off x="0" y="0"/>
+                      <a:ext cx="5832475" cy="8258810"/>
+                    </a:xfrm>
+                    <a:prstGeom prst="rect">
+                      <a:avLst/>
+                    </a:prstGeom>
+                  </pic:spPr>
+                </pic:pic>
+              </a:graphicData>
+            </a:graphic>
+          </wp:inline>
+        </w:drawing>
+      </w:r>
     </w:p>
     <w:sectPr>
       <w:pgSz w:w="12240" w:h="15840"/>
@@ -2549,6 +2919,7 @@
   <w:style w:type="character" w:default="1" w:styleId="Fuentedeprrafopredeter">
     <w:name w:val="Default Paragraph Font"/>
     <w:uiPriority w:val="1"/>
+    <w:semiHidden/>
     <w:unhideWhenUsed/>
   </w:style>
   <w:style w:type="table" w:default="1" w:styleId="Tablanormal">

</xml_diff>